<commit_message>
Berechnung des Bedarfs, Benutzereingabe pers. Daten und Datenst. added
</commit_message>
<xml_diff>
--- a/Anwendungslogik.docx
+++ b/Anwendungslogik.docx
@@ -8,11 +8,15 @@
         <w:spacing w:line="360" w:lineRule="auto"/>
         <w:rPr>
           <w:rFonts w:asciiTheme="minorHAnsi" w:hAnsiTheme="minorHAnsi" w:cstheme="minorHAnsi"/>
-        </w:rPr>
-      </w:pPr>
-      <w:r>
-        <w:rPr>
-          <w:rFonts w:asciiTheme="minorHAnsi" w:hAnsiTheme="minorHAnsi" w:cstheme="minorHAnsi"/>
+          <w:sz w:val="24"/>
+          <w:szCs w:val="24"/>
+        </w:rPr>
+      </w:pPr>
+      <w:r>
+        <w:rPr>
+          <w:rFonts w:asciiTheme="minorHAnsi" w:hAnsiTheme="minorHAnsi" w:cstheme="minorHAnsi"/>
+          <w:sz w:val="24"/>
+          <w:szCs w:val="24"/>
         </w:rPr>
         <w:t>Anwendungslogik:</w:t>
       </w:r>
@@ -38,19 +42,7 @@
         <w:rPr>
           <w:rFonts w:asciiTheme="minorHAnsi" w:hAnsiTheme="minorHAnsi" w:cstheme="minorHAnsi"/>
         </w:rPr>
-        <w:t xml:space="preserve"> </w:t>
-      </w:r>
-      <w:r>
-        <w:rPr>
-          <w:rFonts w:asciiTheme="minorHAnsi" w:hAnsiTheme="minorHAnsi" w:cstheme="minorHAnsi"/>
-        </w:rPr>
-        <w:tab/>
-      </w:r>
-      <w:r>
-        <w:rPr>
-          <w:rFonts w:asciiTheme="minorHAnsi" w:hAnsiTheme="minorHAnsi" w:cstheme="minorHAnsi"/>
-        </w:rPr>
-        <w:t xml:space="preserve"> Als </w:t>
+        <w:t xml:space="preserve">  Als </w:t>
       </w:r>
       <w:r>
         <w:rPr>
@@ -62,21 +54,19 @@
         <w:rPr>
           <w:rFonts w:asciiTheme="minorHAnsi" w:hAnsiTheme="minorHAnsi" w:cstheme="minorHAnsi"/>
         </w:rPr>
-        <w:t xml:space="preserve">rstes wird der Nutzer dazu aufgefordert einen Account zu erzeugen und seine Größe, sein Alter, Gewicht, Geschlecht und Aktivitätslevel einzugeben. Daraus werden Zielwerte für den täglichen Bedarf an Kalorien, Kohlenhydraten, Fetten und Proteinen errechnet und in einem Objekt gespeichert. Diese kann der Nutzer jederzeit mit seiner </w:t>
-      </w:r>
-      <w:proofErr w:type="spellStart"/>
-      <w:r>
-        <w:rPr>
-          <w:rFonts w:asciiTheme="minorHAnsi" w:hAnsiTheme="minorHAnsi" w:cstheme="minorHAnsi"/>
-        </w:rPr>
-        <w:t>NutzerID</w:t>
-      </w:r>
-      <w:proofErr w:type="spellEnd"/>
-      <w:r>
-        <w:rPr>
-          <w:rFonts w:asciiTheme="minorHAnsi" w:hAnsiTheme="minorHAnsi" w:cstheme="minorHAnsi"/>
-        </w:rPr>
-        <w:t>, welche er zu Beginn bei der Erzeugung des Accounts erhält, abrufen.</w:t>
+        <w:t>rstes wird der Nutzer dazu aufgefordert einen Account zu erzeugen und seine Größe, sein Alter, Gewicht, Geschlecht und Aktivitätslevel einzugeben</w:t>
+      </w:r>
+      <w:r>
+        <w:rPr>
+          <w:rFonts w:asciiTheme="minorHAnsi" w:hAnsiTheme="minorHAnsi" w:cstheme="minorHAnsi"/>
+        </w:rPr>
+        <w:t>, dies wird in einem Objekt gespeichert</w:t>
+      </w:r>
+      <w:r>
+        <w:rPr>
+          <w:rFonts w:asciiTheme="minorHAnsi" w:hAnsiTheme="minorHAnsi" w:cstheme="minorHAnsi"/>
+        </w:rPr>
+        <w:t>. Daraus werden Zielwerte für den täglichen Bedarf an Kalorien, Kohlenhydraten, Fetten und Proteinen errechnet und in einem Objekt gespeichert. Diese kann der Nutzer jederzeit mit seiner NutzerID, welche er zu Beginn bei der Erzeugung des Accounts erhält, abrufen.</w:t>
       </w:r>
     </w:p>
     <w:p>
@@ -91,47 +81,7 @@
         <w:rPr>
           <w:rFonts w:asciiTheme="minorHAnsi" w:hAnsiTheme="minorHAnsi" w:cstheme="minorHAnsi"/>
         </w:rPr>
-        <w:t xml:space="preserve"> </w:t>
-      </w:r>
-      <w:r>
-        <w:rPr>
-          <w:rFonts w:asciiTheme="minorHAnsi" w:hAnsiTheme="minorHAnsi" w:cstheme="minorHAnsi"/>
-        </w:rPr>
-        <w:tab/>
-      </w:r>
-      <w:r>
-        <w:rPr>
-          <w:rFonts w:asciiTheme="minorHAnsi" w:hAnsiTheme="minorHAnsi" w:cstheme="minorHAnsi"/>
-        </w:rPr>
-        <w:t xml:space="preserve"> Danach kann der Benutzer Rezepte suchen, indem er entweder nach Zutaten oder einem konkreten Rezept sucht. Das Programm hat vorher die Rezept-Dateien eingelesen und in einem Array eingespeichert. Dann durchsucht es dieses und präsentiert das Resultat dem Nutzer. Wenn er dies bestätigt, werden die Zutaten und deren Mengenangaben formatiert, sodass diese von der API empfangen und verarbeitet werden können. Nun werden sie mit dem </w:t>
-      </w:r>
-      <w:proofErr w:type="spellStart"/>
-      <w:r>
-        <w:rPr>
-          <w:rFonts w:asciiTheme="minorHAnsi" w:hAnsiTheme="minorHAnsi" w:cstheme="minorHAnsi"/>
-        </w:rPr>
-        <w:t>Application</w:t>
-      </w:r>
-      <w:proofErr w:type="spellEnd"/>
-      <w:r>
-        <w:rPr>
-          <w:rFonts w:asciiTheme="minorHAnsi" w:hAnsiTheme="minorHAnsi" w:cstheme="minorHAnsi"/>
-        </w:rPr>
-        <w:t xml:space="preserve"> Key und der </w:t>
-      </w:r>
-      <w:proofErr w:type="spellStart"/>
-      <w:r>
-        <w:rPr>
-          <w:rFonts w:asciiTheme="minorHAnsi" w:hAnsiTheme="minorHAnsi" w:cstheme="minorHAnsi"/>
-        </w:rPr>
-        <w:t>Application</w:t>
-      </w:r>
-      <w:proofErr w:type="spellEnd"/>
-      <w:r>
-        <w:rPr>
-          <w:rFonts w:asciiTheme="minorHAnsi" w:hAnsiTheme="minorHAnsi" w:cstheme="minorHAnsi"/>
-        </w:rPr>
-        <w:t xml:space="preserve"> ID an die API gesendet.  Die API schickt die Nährwertangaben der angefragten Zutaten zurück. </w:t>
+        <w:t xml:space="preserve"> Danach kann der Benutzer Rezepte suchen, indem er entweder nach Zutaten oder einem konkreten Rezept sucht. Das Programm hat vorher die Rezept-Dateien eingelesen und in einem Array eingespeichert. Dann durchsucht es dieses und präsentiert das Resultat dem Nutzer. Wenn er dies bestätigt, werden die Zutaten und deren Mengenangaben formatiert, sodass diese von der API empfangen und verarbeitet werden können. Nun werden sie mit dem Application Key und der Application ID an die API gesendet.  Die API schickt die Nährwertangaben der angefragten Zutaten zurück. </w:t>
       </w:r>
     </w:p>
     <w:p>
@@ -146,18 +96,6 @@
         <w:rPr>
           <w:rFonts w:asciiTheme="minorHAnsi" w:hAnsiTheme="minorHAnsi" w:cstheme="minorHAnsi"/>
         </w:rPr>
-        <w:t xml:space="preserve"> </w:t>
-      </w:r>
-      <w:r>
-        <w:rPr>
-          <w:rFonts w:asciiTheme="minorHAnsi" w:hAnsiTheme="minorHAnsi" w:cstheme="minorHAnsi"/>
-        </w:rPr>
-        <w:tab/>
-      </w:r>
-      <w:r>
-        <w:rPr>
-          <w:rFonts w:asciiTheme="minorHAnsi" w:hAnsiTheme="minorHAnsi" w:cstheme="minorHAnsi"/>
-        </w:rPr>
         <w:t xml:space="preserve"> Außerdem besteht noch die Möglichkeit einzelne Zutaten mit Mengenangaben direkt zu suchen. Dabei wird genauso vorgegangen, wie mit den Zutatenlisten aus Rezepten. Bei jeder weiteren Nährwertanfrage wird neu errechnet wie viel von dem Tagesbedarf erreicht wurde und das in dem Objekt gespeichert. Auf Wunsch des Nutzers wird das Objekt in eine Datei gespeichert und kann ausgegeben werden.</w:t>
       </w:r>
     </w:p>
@@ -176,11 +114,15 @@
         <w:spacing w:line="360" w:lineRule="auto"/>
         <w:rPr>
           <w:rFonts w:asciiTheme="minorHAnsi" w:hAnsiTheme="minorHAnsi" w:cstheme="minorHAnsi"/>
-        </w:rPr>
-      </w:pPr>
-      <w:r>
-        <w:rPr>
-          <w:rFonts w:asciiTheme="minorHAnsi" w:hAnsiTheme="minorHAnsi" w:cstheme="minorHAnsi"/>
+          <w:sz w:val="24"/>
+          <w:szCs w:val="24"/>
+        </w:rPr>
+      </w:pPr>
+      <w:r>
+        <w:rPr>
+          <w:rFonts w:asciiTheme="minorHAnsi" w:hAnsiTheme="minorHAnsi" w:cstheme="minorHAnsi"/>
+          <w:sz w:val="24"/>
+          <w:szCs w:val="24"/>
         </w:rPr>
         <w:t>Verwendete Algorithmen:</w:t>
       </w:r>
@@ -241,14 +183,12 @@
         </w:rPr>
         <w:t xml:space="preserve">Die Berechnung des Bedarfs an Fetten lässt sich aus dem Kalorienbedarf errechnen. Die DGE empfiehlt dort für </w:t>
       </w:r>
-      <w:proofErr w:type="gramStart"/>
-      <w:r>
-        <w:rPr>
-          <w:rFonts w:asciiTheme="minorHAnsi" w:hAnsiTheme="minorHAnsi" w:cstheme="minorHAnsi"/>
-        </w:rPr>
-        <w:t>Erwachsene</w:t>
-      </w:r>
-      <w:proofErr w:type="gramEnd"/>
+      <w:r>
+        <w:rPr>
+          <w:rFonts w:asciiTheme="minorHAnsi" w:hAnsiTheme="minorHAnsi" w:cstheme="minorHAnsi"/>
+        </w:rPr>
+        <w:t>Erwachsene,</w:t>
+      </w:r>
       <w:r>
         <w:rPr>
           <w:rFonts w:asciiTheme="minorHAnsi" w:hAnsiTheme="minorHAnsi" w:cstheme="minorHAnsi"/>
@@ -272,455 +212,270 @@
         <w:rPr>
           <w:rFonts w:asciiTheme="minorHAnsi" w:hAnsiTheme="minorHAnsi" w:cstheme="minorHAnsi"/>
         </w:rPr>
-        <w:t xml:space="preserve">Die restlichen benötigten Kalorien sollen laut der DGE von Kohlenhydraten gedeckt werden⁵, wobei davon maximal 10% aus Zucker bestehen sollen⁶. </w:t>
-      </w:r>
-    </w:p>
-    <w:p>
-      <w:pPr>
-        <w:pStyle w:val="NurText"/>
-        <w:spacing w:line="360" w:lineRule="auto"/>
-        <w:rPr>
-          <w:rFonts w:asciiTheme="minorHAnsi" w:hAnsiTheme="minorHAnsi" w:cstheme="minorHAnsi"/>
-        </w:rPr>
-      </w:pPr>
-    </w:p>
-    <w:p>
-      <w:pPr>
-        <w:pStyle w:val="NurText"/>
-        <w:spacing w:line="360" w:lineRule="auto"/>
-        <w:rPr>
-          <w:rFonts w:asciiTheme="minorHAnsi" w:hAnsiTheme="minorHAnsi" w:cstheme="minorHAnsi"/>
-        </w:rPr>
-      </w:pPr>
-      <w:r>
-        <w:rPr>
-          <w:rFonts w:asciiTheme="minorHAnsi" w:hAnsiTheme="minorHAnsi" w:cstheme="minorHAnsi"/>
-        </w:rPr>
-        <w:t>Interne Datenstruktur:</w:t>
-      </w:r>
-    </w:p>
-    <w:p>
-      <w:pPr>
-        <w:pStyle w:val="NurText"/>
-        <w:spacing w:line="360" w:lineRule="auto"/>
-        <w:rPr>
-          <w:rFonts w:asciiTheme="minorHAnsi" w:hAnsiTheme="minorHAnsi" w:cstheme="minorHAnsi"/>
-        </w:rPr>
-      </w:pPr>
-      <w:r>
-        <w:rPr>
-          <w:rFonts w:asciiTheme="minorHAnsi" w:hAnsiTheme="minorHAnsi" w:cstheme="minorHAnsi"/>
-        </w:rPr>
-        <w:t>- Daten in der Datenbank werden in JSON-Dateien gespeichert</w:t>
-      </w:r>
-    </w:p>
-    <w:p>
-      <w:pPr>
-        <w:pStyle w:val="NurText"/>
-        <w:spacing w:line="360" w:lineRule="auto"/>
-        <w:rPr>
-          <w:rFonts w:asciiTheme="minorHAnsi" w:hAnsiTheme="minorHAnsi" w:cstheme="minorHAnsi"/>
-        </w:rPr>
-      </w:pPr>
-      <w:r>
-        <w:rPr>
-          <w:rFonts w:asciiTheme="minorHAnsi" w:hAnsiTheme="minorHAnsi" w:cstheme="minorHAnsi"/>
-        </w:rPr>
-        <w:t xml:space="preserve">- Personendaten, die aktuell verwendet werden, werden aus existierenden JSON-Dateien ausgelesen und in einem Objekt gespeichert. Wenn keine   vorherigen Daten existieren werden sie </w:t>
-      </w:r>
-      <w:proofErr w:type="spellStart"/>
-      <w:r>
-        <w:rPr>
-          <w:rFonts w:asciiTheme="minorHAnsi" w:hAnsiTheme="minorHAnsi" w:cstheme="minorHAnsi"/>
-        </w:rPr>
-        <w:t>solbald</w:t>
-      </w:r>
-      <w:proofErr w:type="spellEnd"/>
-      <w:r>
-        <w:rPr>
-          <w:rFonts w:asciiTheme="minorHAnsi" w:hAnsiTheme="minorHAnsi" w:cstheme="minorHAnsi"/>
-        </w:rPr>
-        <w:t xml:space="preserve"> sie verfügbar sind </w:t>
-      </w:r>
-      <w:r>
-        <w:rPr>
-          <w:rFonts w:asciiTheme="minorHAnsi" w:hAnsiTheme="minorHAnsi" w:cstheme="minorHAnsi"/>
-        </w:rPr>
-        <w:lastRenderedPageBreak/>
-        <w:t xml:space="preserve">in einem Objekt eingespeichert. Wenn die Verwendung vorbei ist, werden   diese in eine JSON-Datei gespeichert </w:t>
-      </w:r>
-    </w:p>
-    <w:p>
-      <w:pPr>
-        <w:pStyle w:val="NurText"/>
-        <w:spacing w:line="360" w:lineRule="auto"/>
-        <w:rPr>
-          <w:rFonts w:asciiTheme="minorHAnsi" w:hAnsiTheme="minorHAnsi" w:cstheme="minorHAnsi"/>
-        </w:rPr>
-      </w:pPr>
-      <w:r>
-        <w:rPr>
-          <w:rFonts w:asciiTheme="minorHAnsi" w:hAnsiTheme="minorHAnsi" w:cstheme="minorHAnsi"/>
-        </w:rPr>
-        <w:t>- Rezeptdaten werden aus JSON-Dateien in ein Array eingelesen</w:t>
-      </w:r>
-    </w:p>
-    <w:p>
-      <w:pPr>
-        <w:pStyle w:val="NurText"/>
-        <w:spacing w:line="360" w:lineRule="auto"/>
-        <w:rPr>
-          <w:rFonts w:asciiTheme="minorHAnsi" w:hAnsiTheme="minorHAnsi" w:cstheme="minorHAnsi"/>
-        </w:rPr>
-      </w:pPr>
-      <w:r>
-        <w:rPr>
-          <w:rFonts w:asciiTheme="minorHAnsi" w:hAnsiTheme="minorHAnsi" w:cstheme="minorHAnsi"/>
-        </w:rPr>
-        <w:t>- Zutaten aus Rezeptdateien werden als formatierte Strings in einem Array eingespeichert</w:t>
-      </w:r>
-    </w:p>
-    <w:p>
-      <w:pPr>
-        <w:pStyle w:val="NurText"/>
-        <w:spacing w:line="360" w:lineRule="auto"/>
-        <w:rPr>
-          <w:rFonts w:asciiTheme="minorHAnsi" w:hAnsiTheme="minorHAnsi" w:cstheme="minorHAnsi"/>
-        </w:rPr>
-      </w:pPr>
-      <w:r>
-        <w:rPr>
-          <w:rFonts w:asciiTheme="minorHAnsi" w:hAnsiTheme="minorHAnsi" w:cstheme="minorHAnsi"/>
-        </w:rPr>
-        <w:t>- Die Antworten der API werden in einem Objekt gespeichert und ggf. zu Ende des Nutzungszyklus in einer JSON Datei gespeichert</w:t>
-      </w:r>
-    </w:p>
-    <w:p>
-      <w:pPr>
-        <w:pStyle w:val="NurText"/>
-        <w:spacing w:line="360" w:lineRule="auto"/>
-        <w:rPr>
-          <w:rFonts w:asciiTheme="minorHAnsi" w:hAnsiTheme="minorHAnsi" w:cstheme="minorHAnsi"/>
-        </w:rPr>
-      </w:pPr>
-    </w:p>
-    <w:p>
-      <w:pPr>
-        <w:pStyle w:val="NurText"/>
-        <w:spacing w:line="360" w:lineRule="auto"/>
-        <w:rPr>
-          <w:rFonts w:asciiTheme="minorHAnsi" w:hAnsiTheme="minorHAnsi" w:cstheme="minorHAnsi"/>
-        </w:rPr>
-      </w:pPr>
-      <w:r>
-        <w:rPr>
-          <w:rFonts w:asciiTheme="minorHAnsi" w:hAnsiTheme="minorHAnsi" w:cstheme="minorHAnsi"/>
-        </w:rPr>
-        <w:t xml:space="preserve">Als primäre Datenstruktur zur Speicherung von Daten haben wir und für JSON-Dateien entschieden, da wir uns durch vorherige Nutzung mit denen auskannten und sie sich besonders in Kombination mit </w:t>
-      </w:r>
-      <w:proofErr w:type="spellStart"/>
-      <w:r>
-        <w:rPr>
-          <w:rFonts w:asciiTheme="minorHAnsi" w:hAnsiTheme="minorHAnsi" w:cstheme="minorHAnsi"/>
-        </w:rPr>
-        <w:t>Javascript</w:t>
-      </w:r>
-      <w:proofErr w:type="spellEnd"/>
-      <w:r>
-        <w:rPr>
-          <w:rFonts w:asciiTheme="minorHAnsi" w:hAnsiTheme="minorHAnsi" w:cstheme="minorHAnsi"/>
-        </w:rPr>
-        <w:t xml:space="preserve"> anbieten. Da die ständige Beschreibung und Auslesung dieser Dateien zu Ressourcenaufwändig wäre und sich auch sehr negativ auf die Laufzeit des Programmes auswirken würde, werden Dateien, solange sie verwendet werden in ein Objekt eingelesen und dann erst gegen Ende der Nutzung wieder in eine JSON-Datei eingespeichert. Der Nutzer erhält Ergebnisse in Form einer JSON-Datei.</w:t>
-      </w:r>
-    </w:p>
-    <w:p>
-      <w:pPr>
-        <w:pStyle w:val="NurText"/>
-        <w:spacing w:line="360" w:lineRule="auto"/>
-        <w:rPr>
-          <w:rFonts w:asciiTheme="minorHAnsi" w:hAnsiTheme="minorHAnsi" w:cstheme="minorHAnsi"/>
-        </w:rPr>
-      </w:pPr>
-    </w:p>
-    <w:p>
-      <w:pPr>
-        <w:pStyle w:val="NurText"/>
-        <w:spacing w:line="360" w:lineRule="auto"/>
-        <w:rPr>
-          <w:rFonts w:asciiTheme="minorHAnsi" w:hAnsiTheme="minorHAnsi" w:cstheme="minorHAnsi"/>
-        </w:rPr>
-      </w:pPr>
-    </w:p>
-    <w:p>
-      <w:pPr>
-        <w:pStyle w:val="NurText"/>
-        <w:spacing w:line="360" w:lineRule="auto"/>
-        <w:rPr>
-          <w:rFonts w:asciiTheme="minorHAnsi" w:hAnsiTheme="minorHAnsi" w:cstheme="minorHAnsi"/>
-        </w:rPr>
-      </w:pPr>
-      <w:r>
-        <w:rPr>
-          <w:rFonts w:asciiTheme="minorHAnsi" w:hAnsiTheme="minorHAnsi" w:cstheme="minorHAnsi"/>
-        </w:rPr>
-        <w:t>¹:</w:t>
-      </w:r>
-      <w:r>
-        <w:rPr>
-          <w:rFonts w:asciiTheme="minorHAnsi" w:hAnsiTheme="minorHAnsi" w:cstheme="minorHAnsi"/>
-        </w:rPr>
-        <w:t xml:space="preserve"> </w:t>
-      </w:r>
-      <w:r>
-        <w:rPr>
-          <w:rFonts w:asciiTheme="minorHAnsi" w:hAnsiTheme="minorHAnsi" w:cstheme="minorHAnsi"/>
-        </w:rPr>
-        <w:t xml:space="preserve">J. A. Harris und F. G. Benedict: </w:t>
-      </w:r>
-      <w:proofErr w:type="spellStart"/>
-      <w:r>
-        <w:rPr>
-          <w:rFonts w:asciiTheme="minorHAnsi" w:hAnsiTheme="minorHAnsi" w:cstheme="minorHAnsi"/>
-        </w:rPr>
-        <w:t>Publication</w:t>
-      </w:r>
-      <w:proofErr w:type="spellEnd"/>
-      <w:r>
-        <w:rPr>
-          <w:rFonts w:asciiTheme="minorHAnsi" w:hAnsiTheme="minorHAnsi" w:cstheme="minorHAnsi"/>
-        </w:rPr>
-        <w:t xml:space="preserve"> </w:t>
-      </w:r>
-      <w:proofErr w:type="spellStart"/>
-      <w:r>
-        <w:rPr>
-          <w:rFonts w:asciiTheme="minorHAnsi" w:hAnsiTheme="minorHAnsi" w:cstheme="minorHAnsi"/>
-        </w:rPr>
-        <w:t>No</w:t>
-      </w:r>
-      <w:proofErr w:type="spellEnd"/>
-      <w:r>
-        <w:rPr>
-          <w:rFonts w:asciiTheme="minorHAnsi" w:hAnsiTheme="minorHAnsi" w:cstheme="minorHAnsi"/>
-        </w:rPr>
-        <w:t xml:space="preserve"> 279A </w:t>
-      </w:r>
-      <w:proofErr w:type="spellStart"/>
-      <w:r>
-        <w:rPr>
-          <w:rFonts w:asciiTheme="minorHAnsi" w:hAnsiTheme="minorHAnsi" w:cstheme="minorHAnsi"/>
-        </w:rPr>
-        <w:t>biometric</w:t>
-      </w:r>
-      <w:proofErr w:type="spellEnd"/>
-      <w:r>
-        <w:rPr>
-          <w:rFonts w:asciiTheme="minorHAnsi" w:hAnsiTheme="minorHAnsi" w:cstheme="minorHAnsi"/>
-        </w:rPr>
-        <w:t xml:space="preserve"> </w:t>
-      </w:r>
-      <w:proofErr w:type="spellStart"/>
-      <w:r>
-        <w:rPr>
-          <w:rFonts w:asciiTheme="minorHAnsi" w:hAnsiTheme="minorHAnsi" w:cstheme="minorHAnsi"/>
-        </w:rPr>
-        <w:t>study</w:t>
-      </w:r>
-      <w:proofErr w:type="spellEnd"/>
-      <w:r>
-        <w:rPr>
-          <w:rFonts w:asciiTheme="minorHAnsi" w:hAnsiTheme="minorHAnsi" w:cstheme="minorHAnsi"/>
-        </w:rPr>
-        <w:t xml:space="preserve"> </w:t>
-      </w:r>
-      <w:proofErr w:type="spellStart"/>
-      <w:r>
-        <w:rPr>
-          <w:rFonts w:asciiTheme="minorHAnsi" w:hAnsiTheme="minorHAnsi" w:cstheme="minorHAnsi"/>
-        </w:rPr>
-        <w:t>of</w:t>
-      </w:r>
-      <w:proofErr w:type="spellEnd"/>
-      <w:r>
-        <w:rPr>
-          <w:rFonts w:asciiTheme="minorHAnsi" w:hAnsiTheme="minorHAnsi" w:cstheme="minorHAnsi"/>
-        </w:rPr>
-        <w:t xml:space="preserve"> basal </w:t>
-      </w:r>
-      <w:proofErr w:type="spellStart"/>
-      <w:r>
-        <w:rPr>
-          <w:rFonts w:asciiTheme="minorHAnsi" w:hAnsiTheme="minorHAnsi" w:cstheme="minorHAnsi"/>
-        </w:rPr>
-        <w:t>metabolism</w:t>
-      </w:r>
-      <w:proofErr w:type="spellEnd"/>
-      <w:r>
-        <w:rPr>
-          <w:rFonts w:asciiTheme="minorHAnsi" w:hAnsiTheme="minorHAnsi" w:cstheme="minorHAnsi"/>
-        </w:rPr>
-        <w:t xml:space="preserve"> in man. In: Carnegie Institution </w:t>
-      </w:r>
-      <w:proofErr w:type="spellStart"/>
-      <w:r>
-        <w:rPr>
-          <w:rFonts w:asciiTheme="minorHAnsi" w:hAnsiTheme="minorHAnsi" w:cstheme="minorHAnsi"/>
-        </w:rPr>
-        <w:t>of</w:t>
-      </w:r>
-      <w:proofErr w:type="spellEnd"/>
-      <w:r>
-        <w:rPr>
-          <w:rFonts w:asciiTheme="minorHAnsi" w:hAnsiTheme="minorHAnsi" w:cstheme="minorHAnsi"/>
-        </w:rPr>
-        <w:t xml:space="preserve"> Washington 1919</w:t>
-      </w:r>
-    </w:p>
-    <w:p>
-      <w:pPr>
-        <w:pStyle w:val="NurText"/>
-        <w:spacing w:line="360" w:lineRule="auto"/>
-        <w:rPr>
-          <w:rFonts w:asciiTheme="minorHAnsi" w:hAnsiTheme="minorHAnsi" w:cstheme="minorHAnsi"/>
-        </w:rPr>
-      </w:pPr>
-      <w:r>
-        <w:rPr>
-          <w:rFonts w:asciiTheme="minorHAnsi" w:hAnsiTheme="minorHAnsi" w:cstheme="minorHAnsi"/>
-        </w:rPr>
-        <w:t>²:</w:t>
-      </w:r>
-      <w:r>
-        <w:rPr>
-          <w:rFonts w:asciiTheme="minorHAnsi" w:hAnsiTheme="minorHAnsi" w:cstheme="minorHAnsi"/>
-        </w:rPr>
-        <w:t xml:space="preserve"> </w:t>
-      </w:r>
-      <w:r>
-        <w:rPr>
-          <w:rFonts w:asciiTheme="minorHAnsi" w:hAnsiTheme="minorHAnsi" w:cstheme="minorHAnsi"/>
-        </w:rPr>
-        <w:t>https://www.dge.de/presse/pm/wie-viel-protein-brauchen-wir/</w:t>
-      </w:r>
-    </w:p>
-    <w:p>
-      <w:pPr>
-        <w:pStyle w:val="NurText"/>
-        <w:spacing w:line="360" w:lineRule="auto"/>
-        <w:rPr>
-          <w:rFonts w:asciiTheme="minorHAnsi" w:hAnsiTheme="minorHAnsi" w:cstheme="minorHAnsi"/>
-        </w:rPr>
-      </w:pPr>
-      <w:r>
-        <w:rPr>
-          <w:rFonts w:asciiTheme="minorHAnsi" w:hAnsiTheme="minorHAnsi" w:cstheme="minorHAnsi"/>
-        </w:rPr>
-        <w:t>³:</w:t>
-      </w:r>
-      <w:r>
-        <w:rPr>
-          <w:rFonts w:asciiTheme="minorHAnsi" w:hAnsiTheme="minorHAnsi" w:cstheme="minorHAnsi"/>
-        </w:rPr>
-        <w:t xml:space="preserve"> </w:t>
-      </w:r>
-      <w:r>
-        <w:rPr>
-          <w:rFonts w:asciiTheme="minorHAnsi" w:hAnsiTheme="minorHAnsi" w:cstheme="minorHAnsi"/>
-        </w:rPr>
-        <w:t>https://www.dge.de/wissenschaft/referenzwerte/fett/</w:t>
-      </w:r>
-    </w:p>
-    <w:p>
-      <w:pPr>
-        <w:pStyle w:val="NurText"/>
-        <w:spacing w:line="360" w:lineRule="auto"/>
-        <w:rPr>
-          <w:rFonts w:asciiTheme="minorHAnsi" w:hAnsiTheme="minorHAnsi" w:cstheme="minorHAnsi"/>
-        </w:rPr>
-      </w:pPr>
-      <w:r>
-        <w:rPr>
-          <w:rFonts w:asciiTheme="minorHAnsi" w:hAnsiTheme="minorHAnsi" w:cstheme="minorHAnsi"/>
-        </w:rPr>
-        <w:t>⁴:</w:t>
-      </w:r>
-      <w:r>
-        <w:rPr>
-          <w:rFonts w:asciiTheme="minorHAnsi" w:hAnsiTheme="minorHAnsi" w:cstheme="minorHAnsi"/>
-        </w:rPr>
-        <w:t xml:space="preserve"> </w:t>
-      </w:r>
-      <w:r>
-        <w:rPr>
-          <w:rFonts w:asciiTheme="minorHAnsi" w:hAnsiTheme="minorHAnsi" w:cstheme="minorHAnsi"/>
-        </w:rPr>
-        <w:t>https://www.dge.de/presse/pm/dge-empfiehlt-auf-fettmenge-und-qualitaet-achten/</w:t>
-      </w:r>
-    </w:p>
-    <w:p>
-      <w:pPr>
-        <w:pStyle w:val="NurText"/>
-        <w:spacing w:line="360" w:lineRule="auto"/>
-        <w:rPr>
-          <w:rFonts w:asciiTheme="minorHAnsi" w:hAnsiTheme="minorHAnsi" w:cstheme="minorHAnsi"/>
-        </w:rPr>
-      </w:pPr>
-      <w:r>
-        <w:rPr>
-          <w:rFonts w:asciiTheme="minorHAnsi" w:hAnsiTheme="minorHAnsi" w:cstheme="minorHAnsi"/>
-        </w:rPr>
-        <w:t>⁵:</w:t>
-      </w:r>
-      <w:r>
-        <w:rPr>
-          <w:rFonts w:asciiTheme="minorHAnsi" w:hAnsiTheme="minorHAnsi" w:cstheme="minorHAnsi"/>
-        </w:rPr>
-        <w:t xml:space="preserve"> </w:t>
-      </w:r>
-      <w:r>
-        <w:rPr>
-          <w:rFonts w:asciiTheme="minorHAnsi" w:hAnsiTheme="minorHAnsi" w:cstheme="minorHAnsi"/>
-        </w:rPr>
-        <w:t>https://www.dge.de/wissenschaft/referenzwerte/kohlenhydrate-ballaststoffe/</w:t>
-      </w:r>
-    </w:p>
-    <w:p>
-      <w:pPr>
-        <w:pStyle w:val="NurText"/>
-        <w:spacing w:line="360" w:lineRule="auto"/>
-        <w:rPr>
-          <w:rFonts w:asciiTheme="minorHAnsi" w:hAnsiTheme="minorHAnsi" w:cstheme="minorHAnsi"/>
-        </w:rPr>
-      </w:pPr>
-      <w:r>
-        <w:rPr>
-          <w:rFonts w:asciiTheme="minorHAnsi" w:hAnsiTheme="minorHAnsi" w:cstheme="minorHAnsi"/>
-        </w:rPr>
-        <w:t>⁶:</w:t>
-      </w:r>
-      <w:r>
-        <w:rPr>
-          <w:rFonts w:asciiTheme="minorHAnsi" w:hAnsiTheme="minorHAnsi" w:cstheme="minorHAnsi"/>
-        </w:rPr>
-        <w:t xml:space="preserve"> </w:t>
+        <w:t>Die restlichen benötigten Kalorien sollen laut der DGE von Kohlenhydraten gedeckt werden⁵, wobei davon maximal 10% aus Zucker bestehen sollen</w:t>
+      </w:r>
+      <w:r>
+        <w:rPr>
+          <w:rFonts w:asciiTheme="minorHAnsi" w:hAnsiTheme="minorHAnsi" w:cstheme="minorHAnsi"/>
+          <w:vertAlign w:val="superscript"/>
+        </w:rPr>
+        <w:t>6</w:t>
+      </w:r>
+      <w:r>
+        <w:rPr>
+          <w:rFonts w:asciiTheme="minorHAnsi" w:hAnsiTheme="minorHAnsi" w:cstheme="minorHAnsi"/>
+        </w:rPr>
+        <w:t>.</w:t>
       </w:r>
       <w:bookmarkStart w:id="0" w:name="_GoBack"/>
       <w:bookmarkEnd w:id="0"/>
-      <w:r>
-        <w:rPr>
-          <w:rFonts w:asciiTheme="minorHAnsi" w:hAnsiTheme="minorHAnsi" w:cstheme="minorHAnsi"/>
-        </w:rPr>
-        <w:t>https://www.dge.de/presse/pm/empfehlung-zur-maximalen-zuckerzufuhr-in-deutschland/</w:t>
-      </w:r>
     </w:p>
     <w:sectPr>
+      <w:footerReference w:type="default" r:id="rId7"/>
       <w:pgSz w:w="11906" w:h="16838"/>
-      <w:pgMar w:top="1417" w:right="1335" w:bottom="1134" w:left="1334" w:header="708" w:footer="708" w:gutter="0"/>
+      <w:pgMar w:top="1417" w:right="1335" w:bottom="1134" w:left="1334" w:header="708" w:footer="454" w:gutter="0"/>
       <w:cols w:space="708"/>
       <w:docGrid w:linePitch="360"/>
     </w:sectPr>
   </w:body>
 </w:document>
+</file>
+
+<file path=word/endnotes.xml><?xml version="1.0" encoding="utf-8"?>
+<w:endnotes xmlns:wpc="http://schemas.microsoft.com/office/word/2010/wordprocessingCanvas" xmlns:cx="http://schemas.microsoft.com/office/drawing/2014/chartex" xmlns:cx1="http://schemas.microsoft.com/office/drawing/2015/9/8/chartex" xmlns:cx2="http://schemas.microsoft.com/office/drawing/2015/10/21/chartex" xmlns:cx3="http://schemas.microsoft.com/office/drawing/2016/5/9/chartex" xmlns:cx4="http://schemas.microsoft.com/office/drawing/2016/5/10/chartex" xmlns:cx5="http://schemas.microsoft.com/office/drawing/2016/5/11/chartex" xmlns:cx6="http://schemas.microsoft.com/office/drawing/2016/5/12/chartex" xmlns:cx7="http://schemas.microsoft.com/office/drawing/2016/5/13/chartex" xmlns:cx8="http://schemas.microsoft.com/office/drawing/2016/5/14/chartex" xmlns:mc="http://schemas.openxmlformats.org/markup-compatibility/2006" xmlns:aink="http://schemas.microsoft.com/office/drawing/2016/ink" xmlns:am3d="http://schemas.microsoft.com/office/drawing/2017/model3d" xmlns:o="urn:schemas-microsoft-com:office:office" xmlns:r="http://schemas.openxmlformats.org/officeDocument/2006/relationships" xmlns:m="http://schemas.openxmlformats.org/officeDocument/2006/math" xmlns:v="urn:schemas-microsoft-com:vml" xmlns:wp14="http://schemas.microsoft.com/office/word/2010/wordprocessingDrawing" xmlns:wp="http://schemas.openxmlformats.org/drawingml/2006/wordprocessingDrawing" xmlns:w10="urn:schemas-microsoft-com:office:word" xmlns:w="http://schemas.openxmlformats.org/wordprocessingml/2006/main" xmlns:w14="http://schemas.microsoft.com/office/word/2010/wordml" xmlns:w15="http://schemas.microsoft.com/office/word/2012/wordml" xmlns:w16cid="http://schemas.microsoft.com/office/word/2016/wordml/cid" xmlns:w16se="http://schemas.microsoft.com/office/word/2015/wordml/symex" xmlns:wpg="http://schemas.microsoft.com/office/word/2010/wordprocessingGroup" xmlns:wpi="http://schemas.microsoft.com/office/word/2010/wordprocessingInk" xmlns:wne="http://schemas.microsoft.com/office/word/2006/wordml" xmlns:wps="http://schemas.microsoft.com/office/word/2010/wordprocessingShape" mc:Ignorable="w14 w15 w16se w16cid wp14">
+  <w:endnote w:type="separator" w:id="-1">
+    <w:p>
+      <w:pPr>
+        <w:spacing w:after="0" w:line="240" w:lineRule="auto"/>
+      </w:pPr>
+      <w:r>
+        <w:separator/>
+      </w:r>
+    </w:p>
+  </w:endnote>
+  <w:endnote w:type="continuationSeparator" w:id="0">
+    <w:p>
+      <w:pPr>
+        <w:spacing w:after="0" w:line="240" w:lineRule="auto"/>
+      </w:pPr>
+      <w:r>
+        <w:continuationSeparator/>
+      </w:r>
+    </w:p>
+  </w:endnote>
+</w:endnotes>
+</file>
+
+<file path=word/footer1.xml><?xml version="1.0" encoding="utf-8"?>
+<w:ftr xmlns:wpc="http://schemas.microsoft.com/office/word/2010/wordprocessingCanvas" xmlns:cx="http://schemas.microsoft.com/office/drawing/2014/chartex" xmlns:cx1="http://schemas.microsoft.com/office/drawing/2015/9/8/chartex" xmlns:cx2="http://schemas.microsoft.com/office/drawing/2015/10/21/chartex" xmlns:cx3="http://schemas.microsoft.com/office/drawing/2016/5/9/chartex" xmlns:cx4="http://schemas.microsoft.com/office/drawing/2016/5/10/chartex" xmlns:cx5="http://schemas.microsoft.com/office/drawing/2016/5/11/chartex" xmlns:cx6="http://schemas.microsoft.com/office/drawing/2016/5/12/chartex" xmlns:cx7="http://schemas.microsoft.com/office/drawing/2016/5/13/chartex" xmlns:cx8="http://schemas.microsoft.com/office/drawing/2016/5/14/chartex" xmlns:mc="http://schemas.openxmlformats.org/markup-compatibility/2006" xmlns:aink="http://schemas.microsoft.com/office/drawing/2016/ink" xmlns:am3d="http://schemas.microsoft.com/office/drawing/2017/model3d" xmlns:o="urn:schemas-microsoft-com:office:office" xmlns:r="http://schemas.openxmlformats.org/officeDocument/2006/relationships" xmlns:m="http://schemas.openxmlformats.org/officeDocument/2006/math" xmlns:v="urn:schemas-microsoft-com:vml" xmlns:wp14="http://schemas.microsoft.com/office/word/2010/wordprocessingDrawing" xmlns:wp="http://schemas.openxmlformats.org/drawingml/2006/wordprocessingDrawing" xmlns:w10="urn:schemas-microsoft-com:office:word" xmlns:w="http://schemas.openxmlformats.org/wordprocessingml/2006/main" xmlns:w14="http://schemas.microsoft.com/office/word/2010/wordml" xmlns:w15="http://schemas.microsoft.com/office/word/2012/wordml" xmlns:w16cid="http://schemas.microsoft.com/office/word/2016/wordml/cid" xmlns:w16se="http://schemas.microsoft.com/office/word/2015/wordml/symex" xmlns:wpg="http://schemas.microsoft.com/office/word/2010/wordprocessingGroup" xmlns:wpi="http://schemas.microsoft.com/office/word/2010/wordprocessingInk" xmlns:wne="http://schemas.microsoft.com/office/word/2006/wordml" xmlns:wps="http://schemas.microsoft.com/office/word/2010/wordprocessingShape" mc:Ignorable="w14 w15 w16se w16cid wp14">
+  <w:p>
+    <w:pPr>
+      <w:pStyle w:val="NurText"/>
+      <w:spacing w:line="360" w:lineRule="auto"/>
+      <w:rPr>
+        <w:rFonts w:asciiTheme="minorHAnsi" w:hAnsiTheme="minorHAnsi" w:cstheme="minorHAnsi"/>
+        <w:sz w:val="16"/>
+        <w:szCs w:val="16"/>
+      </w:rPr>
+    </w:pPr>
+    <w:r>
+      <w:rPr>
+        <w:rFonts w:asciiTheme="minorHAnsi" w:hAnsiTheme="minorHAnsi" w:cstheme="minorHAnsi"/>
+        <w:sz w:val="16"/>
+        <w:szCs w:val="16"/>
+      </w:rPr>
+      <w:t>______________________________</w:t>
+    </w:r>
+    <w:r>
+      <w:rPr>
+        <w:rFonts w:asciiTheme="minorHAnsi" w:hAnsiTheme="minorHAnsi" w:cstheme="minorHAnsi"/>
+        <w:sz w:val="16"/>
+        <w:szCs w:val="16"/>
+      </w:rPr>
+      <w:t>_______</w:t>
+    </w:r>
+  </w:p>
+  <w:p>
+    <w:pPr>
+      <w:pStyle w:val="NurText"/>
+      <w:spacing w:line="360" w:lineRule="auto"/>
+      <w:rPr>
+        <w:rFonts w:asciiTheme="minorHAnsi" w:hAnsiTheme="minorHAnsi" w:cstheme="minorHAnsi"/>
+        <w:sz w:val="18"/>
+        <w:szCs w:val="18"/>
+      </w:rPr>
+    </w:pPr>
+    <w:r>
+      <w:rPr>
+        <w:rFonts w:asciiTheme="minorHAnsi" w:hAnsiTheme="minorHAnsi" w:cstheme="minorHAnsi"/>
+        <w:sz w:val="18"/>
+        <w:szCs w:val="18"/>
+      </w:rPr>
+      <w:t>Quellen:</w:t>
+    </w:r>
+  </w:p>
+  <w:p>
+    <w:pPr>
+      <w:pStyle w:val="NurText"/>
+      <w:spacing w:line="360" w:lineRule="auto"/>
+      <w:rPr>
+        <w:rFonts w:asciiTheme="minorHAnsi" w:hAnsiTheme="minorHAnsi" w:cstheme="minorHAnsi"/>
+        <w:sz w:val="18"/>
+        <w:szCs w:val="18"/>
+      </w:rPr>
+    </w:pPr>
+    <w:r>
+      <w:rPr>
+        <w:rFonts w:asciiTheme="minorHAnsi" w:hAnsiTheme="minorHAnsi" w:cstheme="minorHAnsi"/>
+        <w:sz w:val="18"/>
+        <w:szCs w:val="18"/>
+      </w:rPr>
+      <w:t>¹: J. A. Harris und F. G. Benedict: Publication No 279A biometric study of basal metabolism in man. In: Carnegie Institution of Washington 1919</w:t>
+    </w:r>
+  </w:p>
+  <w:p>
+    <w:pPr>
+      <w:pStyle w:val="NurText"/>
+      <w:spacing w:line="360" w:lineRule="auto"/>
+      <w:rPr>
+        <w:rFonts w:asciiTheme="minorHAnsi" w:hAnsiTheme="minorHAnsi" w:cstheme="minorHAnsi"/>
+        <w:sz w:val="18"/>
+        <w:szCs w:val="18"/>
+      </w:rPr>
+    </w:pPr>
+    <w:r>
+      <w:rPr>
+        <w:rFonts w:asciiTheme="minorHAnsi" w:hAnsiTheme="minorHAnsi" w:cstheme="minorHAnsi"/>
+        <w:sz w:val="18"/>
+        <w:szCs w:val="18"/>
+      </w:rPr>
+      <w:t xml:space="preserve">²: </w:t>
+    </w:r>
+    <w:hyperlink r:id="rId1" w:history="1">
+      <w:r>
+        <w:rPr>
+          <w:rStyle w:val="Hyperlink"/>
+          <w:rFonts w:asciiTheme="minorHAnsi" w:hAnsiTheme="minorHAnsi" w:cstheme="minorHAnsi"/>
+          <w:sz w:val="18"/>
+          <w:szCs w:val="18"/>
+        </w:rPr>
+        <w:t>https://www.dge.de/presse/pm/wie-viel-protein-brauchen-wir/</w:t>
+      </w:r>
+    </w:hyperlink>
+  </w:p>
+  <w:p>
+    <w:pPr>
+      <w:pStyle w:val="NurText"/>
+      <w:spacing w:line="360" w:lineRule="auto"/>
+      <w:rPr>
+        <w:rFonts w:asciiTheme="minorHAnsi" w:hAnsiTheme="minorHAnsi" w:cstheme="minorHAnsi"/>
+        <w:sz w:val="18"/>
+        <w:szCs w:val="18"/>
+      </w:rPr>
+    </w:pPr>
+    <w:r>
+      <w:rPr>
+        <w:rFonts w:asciiTheme="minorHAnsi" w:hAnsiTheme="minorHAnsi" w:cstheme="minorHAnsi"/>
+        <w:sz w:val="18"/>
+        <w:szCs w:val="18"/>
+      </w:rPr>
+      <w:t>³: https://www.dge.de/wissenschaft/referenzwerte/fett/</w:t>
+    </w:r>
+  </w:p>
+  <w:p>
+    <w:pPr>
+      <w:pStyle w:val="NurText"/>
+      <w:spacing w:line="360" w:lineRule="auto"/>
+      <w:rPr>
+        <w:rFonts w:asciiTheme="minorHAnsi" w:hAnsiTheme="minorHAnsi" w:cstheme="minorHAnsi"/>
+        <w:sz w:val="18"/>
+        <w:szCs w:val="18"/>
+      </w:rPr>
+    </w:pPr>
+    <w:r>
+      <w:rPr>
+        <w:rFonts w:asciiTheme="minorHAnsi" w:hAnsiTheme="minorHAnsi" w:cstheme="minorHAnsi"/>
+        <w:sz w:val="18"/>
+        <w:szCs w:val="18"/>
+      </w:rPr>
+      <w:t>⁴: https://www.dge.de/presse/pm/dge-empfiehlt-auf-fettmenge-und-qualitaet-achten/</w:t>
+    </w:r>
+  </w:p>
+  <w:p>
+    <w:pPr>
+      <w:pStyle w:val="NurText"/>
+      <w:spacing w:line="360" w:lineRule="auto"/>
+      <w:rPr>
+        <w:rFonts w:asciiTheme="minorHAnsi" w:hAnsiTheme="minorHAnsi" w:cstheme="minorHAnsi"/>
+        <w:sz w:val="18"/>
+        <w:szCs w:val="18"/>
+      </w:rPr>
+    </w:pPr>
+    <w:r>
+      <w:rPr>
+        <w:rFonts w:asciiTheme="minorHAnsi" w:hAnsiTheme="minorHAnsi" w:cstheme="minorHAnsi"/>
+        <w:sz w:val="18"/>
+        <w:szCs w:val="18"/>
+      </w:rPr>
+      <w:t xml:space="preserve">⁵: </w:t>
+    </w:r>
+    <w:hyperlink r:id="rId2" w:history="1">
+      <w:r>
+        <w:rPr>
+          <w:rStyle w:val="Hyperlink"/>
+          <w:rFonts w:asciiTheme="minorHAnsi" w:hAnsiTheme="minorHAnsi" w:cstheme="minorHAnsi"/>
+          <w:sz w:val="18"/>
+          <w:szCs w:val="18"/>
+        </w:rPr>
+        <w:t>https://www.dge.de/wissenschaft/referenzwerte/kohlenhydrate-ballaststoffe/</w:t>
+      </w:r>
+    </w:hyperlink>
+  </w:p>
+  <w:p>
+    <w:pPr>
+      <w:pStyle w:val="NurText"/>
+      <w:spacing w:line="360" w:lineRule="auto"/>
+      <w:rPr>
+        <w:rFonts w:asciiTheme="minorHAnsi" w:hAnsiTheme="minorHAnsi" w:cstheme="minorHAnsi"/>
+        <w:sz w:val="18"/>
+        <w:szCs w:val="18"/>
+      </w:rPr>
+    </w:pPr>
+    <w:r>
+      <w:rPr>
+        <w:rFonts w:asciiTheme="minorHAnsi" w:hAnsiTheme="minorHAnsi" w:cstheme="minorHAnsi"/>
+        <w:sz w:val="18"/>
+        <w:szCs w:val="18"/>
+      </w:rPr>
+      <w:t>⁶: https://www.dge.de/presse/pm/empfehlung-zur-maximalen-zuckerzufuhr-in-deutschland/</w:t>
+    </w:r>
+  </w:p>
+</w:ftr>
+</file>
+
+<file path=word/footnotes.xml><?xml version="1.0" encoding="utf-8"?>
+<w:footnotes xmlns:wpc="http://schemas.microsoft.com/office/word/2010/wordprocessingCanvas" xmlns:cx="http://schemas.microsoft.com/office/drawing/2014/chartex" xmlns:cx1="http://schemas.microsoft.com/office/drawing/2015/9/8/chartex" xmlns:cx2="http://schemas.microsoft.com/office/drawing/2015/10/21/chartex" xmlns:cx3="http://schemas.microsoft.com/office/drawing/2016/5/9/chartex" xmlns:cx4="http://schemas.microsoft.com/office/drawing/2016/5/10/chartex" xmlns:cx5="http://schemas.microsoft.com/office/drawing/2016/5/11/chartex" xmlns:cx6="http://schemas.microsoft.com/office/drawing/2016/5/12/chartex" xmlns:cx7="http://schemas.microsoft.com/office/drawing/2016/5/13/chartex" xmlns:cx8="http://schemas.microsoft.com/office/drawing/2016/5/14/chartex" xmlns:mc="http://schemas.openxmlformats.org/markup-compatibility/2006" xmlns:aink="http://schemas.microsoft.com/office/drawing/2016/ink" xmlns:am3d="http://schemas.microsoft.com/office/drawing/2017/model3d" xmlns:o="urn:schemas-microsoft-com:office:office" xmlns:r="http://schemas.openxmlformats.org/officeDocument/2006/relationships" xmlns:m="http://schemas.openxmlformats.org/officeDocument/2006/math" xmlns:v="urn:schemas-microsoft-com:vml" xmlns:wp14="http://schemas.microsoft.com/office/word/2010/wordprocessingDrawing" xmlns:wp="http://schemas.openxmlformats.org/drawingml/2006/wordprocessingDrawing" xmlns:w10="urn:schemas-microsoft-com:office:word" xmlns:w="http://schemas.openxmlformats.org/wordprocessingml/2006/main" xmlns:w14="http://schemas.microsoft.com/office/word/2010/wordml" xmlns:w15="http://schemas.microsoft.com/office/word/2012/wordml" xmlns:w16cid="http://schemas.microsoft.com/office/word/2016/wordml/cid" xmlns:w16se="http://schemas.microsoft.com/office/word/2015/wordml/symex" xmlns:wpg="http://schemas.microsoft.com/office/word/2010/wordprocessingGroup" xmlns:wpi="http://schemas.microsoft.com/office/word/2010/wordprocessingInk" xmlns:wne="http://schemas.microsoft.com/office/word/2006/wordml" xmlns:wps="http://schemas.microsoft.com/office/word/2010/wordprocessingShape" mc:Ignorable="w14 w15 w16se w16cid wp14">
+  <w:footnote w:type="separator" w:id="-1">
+    <w:p>
+      <w:pPr>
+        <w:spacing w:after="0" w:line="240" w:lineRule="auto"/>
+      </w:pPr>
+      <w:r>
+        <w:separator/>
+      </w:r>
+    </w:p>
+  </w:footnote>
+  <w:footnote w:type="continuationSeparator" w:id="0">
+    <w:p>
+      <w:pPr>
+        <w:spacing w:after="0" w:line="240" w:lineRule="auto"/>
+      </w:pPr>
+      <w:r>
+        <w:continuationSeparator/>
+      </w:r>
+    </w:p>
+  </w:footnote>
+</w:footnotes>
 </file>
 
 <file path=word/numbering.xml><?xml version="1.0" encoding="utf-8"?>
@@ -814,8 +569,124 @@
       </w:pPr>
     </w:lvl>
   </w:abstractNum>
+  <w:abstractNum w:abstractNumId="1" w15:restartNumberingAfterBreak="0">
+    <w:nsid w:val="7DAF6D25"/>
+    <w:multiLevelType w:val="hybridMultilevel"/>
+    <w:tmpl w:val="2898C9B6"/>
+    <w:lvl w:ilvl="0" w:tplc="E35CEE72">
+      <w:numFmt w:val="bullet"/>
+      <w:lvlText w:val="-"/>
+      <w:lvlJc w:val="left"/>
+      <w:pPr>
+        <w:ind w:left="720" w:hanging="360"/>
+      </w:pPr>
+      <w:rPr>
+        <w:rFonts w:ascii="Calibri" w:eastAsiaTheme="minorHAnsi" w:hAnsi="Calibri" w:cs="Calibri" w:hint="default"/>
+        <w:u w:val="single"/>
+      </w:rPr>
+    </w:lvl>
+    <w:lvl w:ilvl="1" w:tplc="04070003" w:tentative="1">
+      <w:start w:val="1"/>
+      <w:numFmt w:val="bullet"/>
+      <w:lvlText w:val="o"/>
+      <w:lvlJc w:val="left"/>
+      <w:pPr>
+        <w:ind w:left="1440" w:hanging="360"/>
+      </w:pPr>
+      <w:rPr>
+        <w:rFonts w:ascii="Courier New" w:hAnsi="Courier New" w:cs="Courier New" w:hint="default"/>
+      </w:rPr>
+    </w:lvl>
+    <w:lvl w:ilvl="2" w:tplc="04070005" w:tentative="1">
+      <w:start w:val="1"/>
+      <w:numFmt w:val="bullet"/>
+      <w:lvlText w:val=""/>
+      <w:lvlJc w:val="left"/>
+      <w:pPr>
+        <w:ind w:left="2160" w:hanging="360"/>
+      </w:pPr>
+      <w:rPr>
+        <w:rFonts w:ascii="Wingdings" w:hAnsi="Wingdings" w:hint="default"/>
+      </w:rPr>
+    </w:lvl>
+    <w:lvl w:ilvl="3" w:tplc="04070001" w:tentative="1">
+      <w:start w:val="1"/>
+      <w:numFmt w:val="bullet"/>
+      <w:lvlText w:val=""/>
+      <w:lvlJc w:val="left"/>
+      <w:pPr>
+        <w:ind w:left="2880" w:hanging="360"/>
+      </w:pPr>
+      <w:rPr>
+        <w:rFonts w:ascii="Symbol" w:hAnsi="Symbol" w:hint="default"/>
+      </w:rPr>
+    </w:lvl>
+    <w:lvl w:ilvl="4" w:tplc="04070003" w:tentative="1">
+      <w:start w:val="1"/>
+      <w:numFmt w:val="bullet"/>
+      <w:lvlText w:val="o"/>
+      <w:lvlJc w:val="left"/>
+      <w:pPr>
+        <w:ind w:left="3600" w:hanging="360"/>
+      </w:pPr>
+      <w:rPr>
+        <w:rFonts w:ascii="Courier New" w:hAnsi="Courier New" w:cs="Courier New" w:hint="default"/>
+      </w:rPr>
+    </w:lvl>
+    <w:lvl w:ilvl="5" w:tplc="04070005" w:tentative="1">
+      <w:start w:val="1"/>
+      <w:numFmt w:val="bullet"/>
+      <w:lvlText w:val=""/>
+      <w:lvlJc w:val="left"/>
+      <w:pPr>
+        <w:ind w:left="4320" w:hanging="360"/>
+      </w:pPr>
+      <w:rPr>
+        <w:rFonts w:ascii="Wingdings" w:hAnsi="Wingdings" w:hint="default"/>
+      </w:rPr>
+    </w:lvl>
+    <w:lvl w:ilvl="6" w:tplc="04070001" w:tentative="1">
+      <w:start w:val="1"/>
+      <w:numFmt w:val="bullet"/>
+      <w:lvlText w:val=""/>
+      <w:lvlJc w:val="left"/>
+      <w:pPr>
+        <w:ind w:left="5040" w:hanging="360"/>
+      </w:pPr>
+      <w:rPr>
+        <w:rFonts w:ascii="Symbol" w:hAnsi="Symbol" w:hint="default"/>
+      </w:rPr>
+    </w:lvl>
+    <w:lvl w:ilvl="7" w:tplc="04070003" w:tentative="1">
+      <w:start w:val="1"/>
+      <w:numFmt w:val="bullet"/>
+      <w:lvlText w:val="o"/>
+      <w:lvlJc w:val="left"/>
+      <w:pPr>
+        <w:ind w:left="5760" w:hanging="360"/>
+      </w:pPr>
+      <w:rPr>
+        <w:rFonts w:ascii="Courier New" w:hAnsi="Courier New" w:cs="Courier New" w:hint="default"/>
+      </w:rPr>
+    </w:lvl>
+    <w:lvl w:ilvl="8" w:tplc="04070005" w:tentative="1">
+      <w:start w:val="1"/>
+      <w:numFmt w:val="bullet"/>
+      <w:lvlText w:val=""/>
+      <w:lvlJc w:val="left"/>
+      <w:pPr>
+        <w:ind w:left="6480" w:hanging="360"/>
+      </w:pPr>
+      <w:rPr>
+        <w:rFonts w:ascii="Wingdings" w:hAnsi="Wingdings" w:hint="default"/>
+      </w:rPr>
+    </w:lvl>
+  </w:abstractNum>
   <w:num w:numId="1">
     <w:abstractNumId w:val="0"/>
+  </w:num>
+  <w:num w:numId="2">
+    <w:abstractNumId w:val="1"/>
   </w:num>
 </w:numbering>
 </file>
@@ -943,6 +814,7 @@
     <w:lsdException w:name="HTML Sample" w:semiHidden="1" w:unhideWhenUsed="1"/>
     <w:lsdException w:name="HTML Typewriter" w:semiHidden="1" w:unhideWhenUsed="1"/>
     <w:lsdException w:name="HTML Variable" w:semiHidden="1" w:unhideWhenUsed="1"/>
+    <w:lsdException w:name="Normal Table" w:semiHidden="1" w:unhideWhenUsed="1"/>
     <w:lsdException w:name="annotation subject" w:semiHidden="1" w:unhideWhenUsed="1"/>
     <w:lsdException w:name="No List" w:semiHidden="1" w:unhideWhenUsed="1"/>
     <w:lsdException w:name="Outline List 1" w:semiHidden="1" w:unhideWhenUsed="1"/>
@@ -989,8 +861,10 @@
     <w:lsdException w:name="Table Subtle 2" w:semiHidden="1" w:unhideWhenUsed="1"/>
     <w:lsdException w:name="Table Web 1" w:semiHidden="1" w:unhideWhenUsed="1"/>
     <w:lsdException w:name="Table Web 2" w:semiHidden="1" w:unhideWhenUsed="1"/>
+    <w:lsdException w:name="Table Web 3" w:semiHidden="1" w:unhideWhenUsed="1"/>
     <w:lsdException w:name="Balloon Text" w:semiHidden="1" w:unhideWhenUsed="1"/>
     <w:lsdException w:name="Table Grid" w:uiPriority="39"/>
+    <w:lsdException w:name="Table Theme" w:semiHidden="1" w:unhideWhenUsed="1"/>
     <w:lsdException w:name="Placeholder Text" w:semiHidden="1"/>
     <w:lsdException w:name="No Spacing" w:uiPriority="1" w:qFormat="1"/>
     <w:lsdException w:name="Light Shading" w:uiPriority="60"/>
@@ -1269,6 +1143,73 @@
       <w:rFonts w:ascii="Consolas" w:hAnsi="Consolas"/>
       <w:sz w:val="21"/>
       <w:szCs w:val="21"/>
+    </w:rPr>
+  </w:style>
+  <w:style w:type="paragraph" w:styleId="Kopfzeile">
+    <w:name w:val="header"/>
+    <w:basedOn w:val="Standard"/>
+    <w:link w:val="KopfzeileZchn"/>
+    <w:uiPriority w:val="99"/>
+    <w:unhideWhenUsed/>
+    <w:rsid w:val="00CA396F"/>
+    <w:pPr>
+      <w:tabs>
+        <w:tab w:val="center" w:pos="4536"/>
+        <w:tab w:val="right" w:pos="9072"/>
+      </w:tabs>
+      <w:spacing w:after="0" w:line="240" w:lineRule="auto"/>
+    </w:pPr>
+  </w:style>
+  <w:style w:type="character" w:customStyle="1" w:styleId="KopfzeileZchn">
+    <w:name w:val="Kopfzeile Zchn"/>
+    <w:basedOn w:val="Absatz-Standardschriftart"/>
+    <w:link w:val="Kopfzeile"/>
+    <w:uiPriority w:val="99"/>
+    <w:rsid w:val="00CA396F"/>
+  </w:style>
+  <w:style w:type="paragraph" w:styleId="Fuzeile">
+    <w:name w:val="footer"/>
+    <w:basedOn w:val="Standard"/>
+    <w:link w:val="FuzeileZchn"/>
+    <w:uiPriority w:val="99"/>
+    <w:unhideWhenUsed/>
+    <w:rsid w:val="00CA396F"/>
+    <w:pPr>
+      <w:tabs>
+        <w:tab w:val="center" w:pos="4536"/>
+        <w:tab w:val="right" w:pos="9072"/>
+      </w:tabs>
+      <w:spacing w:after="0" w:line="240" w:lineRule="auto"/>
+    </w:pPr>
+  </w:style>
+  <w:style w:type="character" w:customStyle="1" w:styleId="FuzeileZchn">
+    <w:name w:val="Fußzeile Zchn"/>
+    <w:basedOn w:val="Absatz-Standardschriftart"/>
+    <w:link w:val="Fuzeile"/>
+    <w:uiPriority w:val="99"/>
+    <w:rsid w:val="00CA396F"/>
+  </w:style>
+  <w:style w:type="character" w:styleId="Hyperlink">
+    <w:name w:val="Hyperlink"/>
+    <w:basedOn w:val="Absatz-Standardschriftart"/>
+    <w:uiPriority w:val="99"/>
+    <w:unhideWhenUsed/>
+    <w:rsid w:val="00CA396F"/>
+    <w:rPr>
+      <w:color w:val="0563C1" w:themeColor="hyperlink"/>
+      <w:u w:val="single"/>
+    </w:rPr>
+  </w:style>
+  <w:style w:type="character" w:styleId="NichtaufgelsteErwhnung">
+    <w:name w:val="Unresolved Mention"/>
+    <w:basedOn w:val="Absatz-Standardschriftart"/>
+    <w:uiPriority w:val="99"/>
+    <w:semiHidden/>
+    <w:unhideWhenUsed/>
+    <w:rsid w:val="00CA396F"/>
+    <w:rPr>
+      <w:color w:val="605E5C"/>
+      <w:shd w:val="clear" w:color="auto" w:fill="E1DFDD"/>
     </w:rPr>
   </w:style>
 </w:styles>

</xml_diff>